<commit_message>
Last Update 20-06-2019  9:21:37.21
</commit_message>
<xml_diff>
--- a/2019/MC-LP-Macro.docx
+++ b/2019/MC-LP-Macro.docx
@@ -211,18 +211,16 @@
           <w:sz w:val="20"/>
           <w:szCs w:val="20"/>
         </w:rPr>
-        <w:t xml:space="preserve">Object Oriented </w:t>
-      </w:r>
-      <w:proofErr w:type="spellStart"/>
+        <w:t>Object Oriented Pr</w:t>
+      </w:r>
       <w:r>
         <w:rPr>
           <w:bCs/>
           <w:sz w:val="20"/>
           <w:szCs w:val="20"/>
         </w:rPr>
-        <w:t>Ptogramming</w:t>
-      </w:r>
-      <w:proofErr w:type="spellEnd"/>
+        <w:t>ogramming</w:t>
+      </w:r>
       <w:r>
         <w:rPr>
           <w:bCs/>
@@ -660,21 +658,35 @@
                 <w:szCs w:val="16"/>
               </w:rPr>
             </w:pPr>
-          </w:p>
-        </w:tc>
-        <w:tc>
-          <w:tcPr>
-            <w:tcW w:w="1800" w:type="dxa"/>
-            <w:vAlign w:val="center"/>
-          </w:tcPr>
-          <w:p>
-            <w:pPr>
-              <w:jc w:val="center"/>
+            <w:r>
               <w:rPr>
                 <w:sz w:val="16"/>
                 <w:szCs w:val="16"/>
               </w:rPr>
-            </w:pPr>
+              <w:t>17/06/19</w:t>
+            </w:r>
+          </w:p>
+        </w:tc>
+        <w:tc>
+          <w:tcPr>
+            <w:tcW w:w="1800" w:type="dxa"/>
+            <w:vAlign w:val="center"/>
+          </w:tcPr>
+          <w:p>
+            <w:pPr>
+              <w:jc w:val="center"/>
+              <w:rPr>
+                <w:sz w:val="16"/>
+                <w:szCs w:val="16"/>
+              </w:rPr>
+            </w:pPr>
+            <w:r>
+              <w:rPr>
+                <w:sz w:val="16"/>
+                <w:szCs w:val="16"/>
+              </w:rPr>
+              <w:t>28/06/19</w:t>
+            </w:r>
           </w:p>
         </w:tc>
         <w:tc>
@@ -763,21 +775,35 @@
                 <w:szCs w:val="16"/>
               </w:rPr>
             </w:pPr>
-          </w:p>
-        </w:tc>
-        <w:tc>
-          <w:tcPr>
-            <w:tcW w:w="1800" w:type="dxa"/>
-            <w:vAlign w:val="center"/>
-          </w:tcPr>
-          <w:p>
-            <w:pPr>
-              <w:jc w:val="center"/>
+            <w:r>
               <w:rPr>
                 <w:sz w:val="16"/>
                 <w:szCs w:val="16"/>
               </w:rPr>
-            </w:pPr>
+              <w:t>29/06/19</w:t>
+            </w:r>
+          </w:p>
+        </w:tc>
+        <w:tc>
+          <w:tcPr>
+            <w:tcW w:w="1800" w:type="dxa"/>
+            <w:vAlign w:val="center"/>
+          </w:tcPr>
+          <w:p>
+            <w:pPr>
+              <w:jc w:val="center"/>
+              <w:rPr>
+                <w:sz w:val="16"/>
+                <w:szCs w:val="16"/>
+              </w:rPr>
+            </w:pPr>
+            <w:r>
+              <w:rPr>
+                <w:sz w:val="16"/>
+                <w:szCs w:val="16"/>
+              </w:rPr>
+              <w:t>10/07/19</w:t>
+            </w:r>
           </w:p>
         </w:tc>
         <w:tc>
@@ -866,21 +892,35 @@
                 <w:szCs w:val="16"/>
               </w:rPr>
             </w:pPr>
-          </w:p>
-        </w:tc>
-        <w:tc>
-          <w:tcPr>
-            <w:tcW w:w="1800" w:type="dxa"/>
-            <w:vAlign w:val="center"/>
-          </w:tcPr>
-          <w:p>
-            <w:pPr>
-              <w:jc w:val="center"/>
+            <w:r>
               <w:rPr>
                 <w:sz w:val="16"/>
                 <w:szCs w:val="16"/>
               </w:rPr>
-            </w:pPr>
+              <w:t>10/07/19</w:t>
+            </w:r>
+          </w:p>
+        </w:tc>
+        <w:tc>
+          <w:tcPr>
+            <w:tcW w:w="1800" w:type="dxa"/>
+            <w:vAlign w:val="center"/>
+          </w:tcPr>
+          <w:p>
+            <w:pPr>
+              <w:jc w:val="center"/>
+              <w:rPr>
+                <w:sz w:val="16"/>
+                <w:szCs w:val="16"/>
+              </w:rPr>
+            </w:pPr>
+            <w:r>
+              <w:rPr>
+                <w:sz w:val="16"/>
+                <w:szCs w:val="16"/>
+              </w:rPr>
+              <w:t>20/07/19</w:t>
+            </w:r>
           </w:p>
         </w:tc>
         <w:tc>
@@ -902,7 +942,7 @@
                 <w:sz w:val="22"/>
                 <w:szCs w:val="22"/>
               </w:rPr>
-              <w:t>8</w:t>
+              <w:t>9</w:t>
             </w:r>
           </w:p>
         </w:tc>
@@ -969,21 +1009,35 @@
                 <w:szCs w:val="16"/>
               </w:rPr>
             </w:pPr>
-          </w:p>
-        </w:tc>
-        <w:tc>
-          <w:tcPr>
-            <w:tcW w:w="1800" w:type="dxa"/>
-            <w:vAlign w:val="center"/>
-          </w:tcPr>
-          <w:p>
-            <w:pPr>
-              <w:jc w:val="center"/>
+            <w:r>
               <w:rPr>
                 <w:sz w:val="16"/>
                 <w:szCs w:val="16"/>
               </w:rPr>
-            </w:pPr>
+              <w:t>22/07/19</w:t>
+            </w:r>
+          </w:p>
+        </w:tc>
+        <w:tc>
+          <w:tcPr>
+            <w:tcW w:w="1800" w:type="dxa"/>
+            <w:vAlign w:val="center"/>
+          </w:tcPr>
+          <w:p>
+            <w:pPr>
+              <w:jc w:val="center"/>
+              <w:rPr>
+                <w:sz w:val="16"/>
+                <w:szCs w:val="16"/>
+              </w:rPr>
+            </w:pPr>
+            <w:r>
+              <w:rPr>
+                <w:sz w:val="16"/>
+                <w:szCs w:val="16"/>
+              </w:rPr>
+              <w:t>30/07/19</w:t>
+            </w:r>
           </w:p>
         </w:tc>
         <w:tc>
@@ -1072,21 +1126,35 @@
                 <w:szCs w:val="16"/>
               </w:rPr>
             </w:pPr>
-          </w:p>
-        </w:tc>
-        <w:tc>
-          <w:tcPr>
-            <w:tcW w:w="1800" w:type="dxa"/>
-            <w:vAlign w:val="center"/>
-          </w:tcPr>
-          <w:p>
-            <w:pPr>
-              <w:jc w:val="center"/>
+            <w:r>
               <w:rPr>
                 <w:sz w:val="16"/>
                 <w:szCs w:val="16"/>
               </w:rPr>
-            </w:pPr>
+              <w:t>01/08/19</w:t>
+            </w:r>
+          </w:p>
+        </w:tc>
+        <w:tc>
+          <w:tcPr>
+            <w:tcW w:w="1800" w:type="dxa"/>
+            <w:vAlign w:val="center"/>
+          </w:tcPr>
+          <w:p>
+            <w:pPr>
+              <w:jc w:val="center"/>
+              <w:rPr>
+                <w:sz w:val="16"/>
+                <w:szCs w:val="16"/>
+              </w:rPr>
+            </w:pPr>
+            <w:r>
+              <w:rPr>
+                <w:sz w:val="16"/>
+                <w:szCs w:val="16"/>
+              </w:rPr>
+              <w:t>19/08/19</w:t>
+            </w:r>
           </w:p>
         </w:tc>
         <w:tc>

</xml_diff>